<commit_message>
Added basic formatting to automatic LOD and updated samples and test files accordingly (repeat header, bold header, grey background header, Times New Roman Font Size 12). Updated Readme as well.
</commit_message>
<xml_diff>
--- a/Sample Automatic LOD.docx
+++ b/Sample Automatic LOD.docx
@@ -14,12 +14,20 @@
         <w:gridCol w:w="2880"/>
       </w:tblGrid>
       <w:tr>
+        <w:trPr>
+          <w:trHeight w:val="624"/>
+          <w:tblHeader w:val="true"/>
+        </w:trPr>
         <w:tc>
           <w:tcPr>
             <w:tcW w:type="dxa" w:w="2880"/>
+            <w:shd w:fill="D9D9D9"/>
           </w:tcPr>
           <w:p>
             <w:r>
+              <w:rPr>
+                <w:b/>
+              </w:rPr>
               <w:t>S/N</w:t>
             </w:r>
           </w:p>
@@ -27,9 +35,13 @@
         <w:tc>
           <w:tcPr>
             <w:tcW w:type="dxa" w:w="2880"/>
+            <w:shd w:fill="D9D9D9"/>
           </w:tcPr>
           <w:p>
             <w:r>
+              <w:rPr>
+                <w:b/>
+              </w:rPr>
               <w:t>Date/Time</w:t>
             </w:r>
           </w:p>
@@ -37,15 +49,22 @@
         <w:tc>
           <w:tcPr>
             <w:tcW w:type="dxa" w:w="2880"/>
+            <w:shd w:fill="D9D9D9"/>
           </w:tcPr>
           <w:p>
             <w:r>
+              <w:rPr>
+                <w:b/>
+              </w:rPr>
               <w:t>Description</w:t>
             </w:r>
           </w:p>
         </w:tc>
       </w:tr>
       <w:tr>
+        <w:trPr>
+          <w:trHeight w:val="624"/>
+        </w:trPr>
         <w:tc>
           <w:tcPr>
             <w:tcW w:type="dxa" w:w="2880"/>
@@ -81,6 +100,81 @@
         </w:tc>
       </w:tr>
       <w:tr>
+        <w:trPr>
+          <w:trHeight w:val="624"/>
+        </w:trPr>
+        <w:tc>
+          <w:tcPr>
+            <w:tcW w:type="dxa" w:w="2880"/>
+          </w:tcPr>
+          <w:p>
+            <w:pPr>
+              <w:pStyle w:val="ListNumber"/>
+            </w:pPr>
+            <w:r/>
+          </w:p>
+        </w:tc>
+        <w:tc>
+          <w:tcPr>
+            <w:tcW w:type="dxa" w:w="2880"/>
+          </w:tcPr>
+          <w:p>
+            <w:r>
+              <w:t>9 April 2018</w:t>
+            </w:r>
+          </w:p>
+        </w:tc>
+        <w:tc>
+          <w:tcPr>
+            <w:tcW w:type="dxa" w:w="2880"/>
+          </w:tcPr>
+          <w:p>
+            <w:r>
+              <w:t>Contract of AAA - Copy</w:t>
+            </w:r>
+          </w:p>
+        </w:tc>
+      </w:tr>
+      <w:tr>
+        <w:trPr>
+          <w:trHeight w:val="624"/>
+        </w:trPr>
+        <w:tc>
+          <w:tcPr>
+            <w:tcW w:type="dxa" w:w="2880"/>
+          </w:tcPr>
+          <w:p>
+            <w:pPr>
+              <w:pStyle w:val="ListNumber"/>
+            </w:pPr>
+            <w:r/>
+          </w:p>
+        </w:tc>
+        <w:tc>
+          <w:tcPr>
+            <w:tcW w:type="dxa" w:w="2880"/>
+          </w:tcPr>
+          <w:p>
+            <w:r>
+              <w:t>9 April 2018</w:t>
+            </w:r>
+          </w:p>
+        </w:tc>
+        <w:tc>
+          <w:tcPr>
+            <w:tcW w:type="dxa" w:w="2880"/>
+          </w:tcPr>
+          <w:p>
+            <w:r>
+              <w:t>Contract of AAA doc - Copy</w:t>
+            </w:r>
+          </w:p>
+        </w:tc>
+      </w:tr>
+      <w:tr>
+        <w:trPr>
+          <w:trHeight w:val="624"/>
+        </w:trPr>
         <w:tc>
           <w:tcPr>
             <w:tcW w:type="dxa" w:w="2880"/>
@@ -114,6 +208,9 @@
         </w:tc>
       </w:tr>
       <w:tr>
+        <w:trPr>
+          <w:trHeight w:val="624"/>
+        </w:trPr>
         <w:tc>
           <w:tcPr>
             <w:tcW w:type="dxa" w:w="2880"/>
@@ -147,6 +244,45 @@
         </w:tc>
       </w:tr>
       <w:tr>
+        <w:trPr>
+          <w:trHeight w:val="624"/>
+        </w:trPr>
+        <w:tc>
+          <w:tcPr>
+            <w:tcW w:type="dxa" w:w="2880"/>
+          </w:tcPr>
+          <w:p>
+            <w:pPr>
+              <w:pStyle w:val="ListNumber"/>
+            </w:pPr>
+            <w:r/>
+          </w:p>
+        </w:tc>
+        <w:tc>
+          <w:tcPr>
+            <w:tcW w:type="dxa" w:w="2880"/>
+          </w:tcPr>
+          <w:p>
+            <w:r>
+              <w:t>9 April 2018</w:t>
+            </w:r>
+          </w:p>
+        </w:tc>
+        <w:tc>
+          <w:tcPr>
+            <w:tcW w:type="dxa" w:w="2880"/>
+          </w:tcPr>
+          <w:p>
+            <w:r>
+              <w:t>Email of AAA - Copy</w:t>
+            </w:r>
+          </w:p>
+        </w:tc>
+      </w:tr>
+      <w:tr>
+        <w:trPr>
+          <w:trHeight w:val="624"/>
+        </w:trPr>
         <w:tc>
           <w:tcPr>
             <w:tcW w:type="dxa" w:w="2880"/>
@@ -180,6 +316,47 @@
         </w:tc>
       </w:tr>
       <w:tr>
+        <w:trPr>
+          <w:trHeight w:val="624"/>
+        </w:trPr>
+        <w:tc>
+          <w:tcPr>
+            <w:tcW w:type="dxa" w:w="2880"/>
+          </w:tcPr>
+          <w:p>
+            <w:pPr>
+              <w:pStyle w:val="ListNumber"/>
+            </w:pPr>
+            <w:r/>
+          </w:p>
+        </w:tc>
+        <w:tc>
+          <w:tcPr>
+            <w:tcW w:type="dxa" w:w="2880"/>
+          </w:tcPr>
+          <w:p>
+            <w:r>
+              <w:t>10 April 2018</w:t>
+              <w:br/>
+              <w:t>1.00pm</w:t>
+            </w:r>
+          </w:p>
+        </w:tc>
+        <w:tc>
+          <w:tcPr>
+            <w:tcW w:type="dxa" w:w="2880"/>
+          </w:tcPr>
+          <w:p>
+            <w:r>
+              <w:t>Email of AAA - Copy</w:t>
+            </w:r>
+          </w:p>
+        </w:tc>
+      </w:tr>
+      <w:tr>
+        <w:trPr>
+          <w:trHeight w:val="624"/>
+        </w:trPr>
         <w:tc>
           <w:tcPr>
             <w:tcW w:type="dxa" w:w="2880"/>
@@ -215,6 +392,47 @@
         </w:tc>
       </w:tr>
       <w:tr>
+        <w:trPr>
+          <w:trHeight w:val="624"/>
+        </w:trPr>
+        <w:tc>
+          <w:tcPr>
+            <w:tcW w:type="dxa" w:w="2880"/>
+          </w:tcPr>
+          <w:p>
+            <w:pPr>
+              <w:pStyle w:val="ListNumber"/>
+            </w:pPr>
+            <w:r/>
+          </w:p>
+        </w:tc>
+        <w:tc>
+          <w:tcPr>
+            <w:tcW w:type="dxa" w:w="2880"/>
+          </w:tcPr>
+          <w:p>
+            <w:r>
+              <w:t>15 April 2018</w:t>
+              <w:br/>
+              <w:t>12.00am</w:t>
+            </w:r>
+          </w:p>
+        </w:tc>
+        <w:tc>
+          <w:tcPr>
+            <w:tcW w:type="dxa" w:w="2880"/>
+          </w:tcPr>
+          <w:p>
+            <w:r>
+              <w:t>Email of 1234 dated 111 from 1121 - Copy - Copy</w:t>
+            </w:r>
+          </w:p>
+        </w:tc>
+      </w:tr>
+      <w:tr>
+        <w:trPr>
+          <w:trHeight w:val="624"/>
+        </w:trPr>
         <w:tc>
           <w:tcPr>
             <w:tcW w:type="dxa" w:w="2880"/>
@@ -250,6 +468,47 @@
         </w:tc>
       </w:tr>
       <w:tr>
+        <w:trPr>
+          <w:trHeight w:val="624"/>
+        </w:trPr>
+        <w:tc>
+          <w:tcPr>
+            <w:tcW w:type="dxa" w:w="2880"/>
+          </w:tcPr>
+          <w:p>
+            <w:pPr>
+              <w:pStyle w:val="ListNumber"/>
+            </w:pPr>
+            <w:r/>
+          </w:p>
+        </w:tc>
+        <w:tc>
+          <w:tcPr>
+            <w:tcW w:type="dxa" w:w="2880"/>
+          </w:tcPr>
+          <w:p>
+            <w:r>
+              <w:t>15 April 2018</w:t>
+              <w:br/>
+              <w:t>12.00pm</w:t>
+            </w:r>
+          </w:p>
+        </w:tc>
+        <w:tc>
+          <w:tcPr>
+            <w:tcW w:type="dxa" w:w="2880"/>
+          </w:tcPr>
+          <w:p>
+            <w:r>
+              <w:t>Email of 1234 dated 111 from 1121 - Copy - Copy</w:t>
+            </w:r>
+          </w:p>
+        </w:tc>
+      </w:tr>
+      <w:tr>
+        <w:trPr>
+          <w:trHeight w:val="624"/>
+        </w:trPr>
         <w:tc>
           <w:tcPr>
             <w:tcW w:type="dxa" w:w="2880"/>
@@ -285,6 +544,9 @@
         </w:tc>
       </w:tr>
       <w:tr>
+        <w:trPr>
+          <w:trHeight w:val="624"/>
+        </w:trPr>
         <w:tc>
           <w:tcPr>
             <w:tcW w:type="dxa" w:w="2880"/>
@@ -320,6 +582,9 @@
         </w:tc>
       </w:tr>
       <w:tr>
+        <w:trPr>
+          <w:trHeight w:val="624"/>
+        </w:trPr>
         <w:tc>
           <w:tcPr>
             <w:tcW w:type="dxa" w:w="2880"/>
@@ -350,6 +615,310 @@
           <w:p>
             <w:r>
               <w:t>Email of 1234 dated 111 from 1121 - Copy - Copy</w:t>
+            </w:r>
+          </w:p>
+        </w:tc>
+      </w:tr>
+      <w:tr>
+        <w:trPr>
+          <w:trHeight w:val="624"/>
+        </w:trPr>
+        <w:tc>
+          <w:tcPr>
+            <w:tcW w:type="dxa" w:w="2880"/>
+          </w:tcPr>
+          <w:p>
+            <w:pPr>
+              <w:pStyle w:val="ListNumber"/>
+            </w:pPr>
+            <w:r/>
+          </w:p>
+        </w:tc>
+        <w:tc>
+          <w:tcPr>
+            <w:tcW w:type="dxa" w:w="2880"/>
+          </w:tcPr>
+          <w:p>
+            <w:r>
+              <w:t>18 April 2018</w:t>
+              <w:br/>
+              <w:t>3.00am</w:t>
+            </w:r>
+          </w:p>
+        </w:tc>
+        <w:tc>
+          <w:tcPr>
+            <w:tcW w:type="dxa" w:w="2880"/>
+          </w:tcPr>
+          <w:p>
+            <w:r>
+              <w:t>Email of aaaa - Copy - Copy (2)</w:t>
+            </w:r>
+          </w:p>
+        </w:tc>
+      </w:tr>
+      <w:tr>
+        <w:trPr>
+          <w:trHeight w:val="624"/>
+        </w:trPr>
+        <w:tc>
+          <w:tcPr>
+            <w:tcW w:type="dxa" w:w="2880"/>
+          </w:tcPr>
+          <w:p>
+            <w:pPr>
+              <w:pStyle w:val="ListNumber"/>
+            </w:pPr>
+            <w:r/>
+          </w:p>
+        </w:tc>
+        <w:tc>
+          <w:tcPr>
+            <w:tcW w:type="dxa" w:w="2880"/>
+          </w:tcPr>
+          <w:p>
+            <w:r>
+              <w:t>18 April 2018</w:t>
+              <w:br/>
+              <w:t>3.00am</w:t>
+            </w:r>
+          </w:p>
+        </w:tc>
+        <w:tc>
+          <w:tcPr>
+            <w:tcW w:type="dxa" w:w="2880"/>
+          </w:tcPr>
+          <w:p>
+            <w:r>
+              <w:t>Email of aaaa - Copy - Copy (3)</w:t>
+            </w:r>
+          </w:p>
+        </w:tc>
+      </w:tr>
+      <w:tr>
+        <w:trPr>
+          <w:trHeight w:val="624"/>
+        </w:trPr>
+        <w:tc>
+          <w:tcPr>
+            <w:tcW w:type="dxa" w:w="2880"/>
+          </w:tcPr>
+          <w:p>
+            <w:pPr>
+              <w:pStyle w:val="ListNumber"/>
+            </w:pPr>
+            <w:r/>
+          </w:p>
+        </w:tc>
+        <w:tc>
+          <w:tcPr>
+            <w:tcW w:type="dxa" w:w="2880"/>
+          </w:tcPr>
+          <w:p>
+            <w:r>
+              <w:t>18 April 2018</w:t>
+              <w:br/>
+              <w:t>3.00am</w:t>
+            </w:r>
+          </w:p>
+        </w:tc>
+        <w:tc>
+          <w:tcPr>
+            <w:tcW w:type="dxa" w:w="2880"/>
+          </w:tcPr>
+          <w:p>
+            <w:r>
+              <w:t>Email of aaaa - Copy - Copy (4)</w:t>
+            </w:r>
+          </w:p>
+        </w:tc>
+      </w:tr>
+      <w:tr>
+        <w:trPr>
+          <w:trHeight w:val="624"/>
+        </w:trPr>
+        <w:tc>
+          <w:tcPr>
+            <w:tcW w:type="dxa" w:w="2880"/>
+          </w:tcPr>
+          <w:p>
+            <w:pPr>
+              <w:pStyle w:val="ListNumber"/>
+            </w:pPr>
+            <w:r/>
+          </w:p>
+        </w:tc>
+        <w:tc>
+          <w:tcPr>
+            <w:tcW w:type="dxa" w:w="2880"/>
+          </w:tcPr>
+          <w:p>
+            <w:r>
+              <w:t>18 April 2018</w:t>
+              <w:br/>
+              <w:t>3.00am</w:t>
+            </w:r>
+          </w:p>
+        </w:tc>
+        <w:tc>
+          <w:tcPr>
+            <w:tcW w:type="dxa" w:w="2880"/>
+          </w:tcPr>
+          <w:p>
+            <w:r>
+              <w:t>Email of aaaa - Copy - Copy (5)</w:t>
+            </w:r>
+          </w:p>
+        </w:tc>
+      </w:tr>
+      <w:tr>
+        <w:trPr>
+          <w:trHeight w:val="624"/>
+        </w:trPr>
+        <w:tc>
+          <w:tcPr>
+            <w:tcW w:type="dxa" w:w="2880"/>
+          </w:tcPr>
+          <w:p>
+            <w:pPr>
+              <w:pStyle w:val="ListNumber"/>
+            </w:pPr>
+            <w:r/>
+          </w:p>
+        </w:tc>
+        <w:tc>
+          <w:tcPr>
+            <w:tcW w:type="dxa" w:w="2880"/>
+          </w:tcPr>
+          <w:p>
+            <w:r>
+              <w:t>18 April 2018</w:t>
+              <w:br/>
+              <w:t>3.00am</w:t>
+            </w:r>
+          </w:p>
+        </w:tc>
+        <w:tc>
+          <w:tcPr>
+            <w:tcW w:type="dxa" w:w="2880"/>
+          </w:tcPr>
+          <w:p>
+            <w:r>
+              <w:t>Email of aaaa - Copy - Copy (6)</w:t>
+            </w:r>
+          </w:p>
+        </w:tc>
+      </w:tr>
+      <w:tr>
+        <w:trPr>
+          <w:trHeight w:val="624"/>
+        </w:trPr>
+        <w:tc>
+          <w:tcPr>
+            <w:tcW w:type="dxa" w:w="2880"/>
+          </w:tcPr>
+          <w:p>
+            <w:pPr>
+              <w:pStyle w:val="ListNumber"/>
+            </w:pPr>
+            <w:r/>
+          </w:p>
+        </w:tc>
+        <w:tc>
+          <w:tcPr>
+            <w:tcW w:type="dxa" w:w="2880"/>
+          </w:tcPr>
+          <w:p>
+            <w:r>
+              <w:t>18 April 2018</w:t>
+              <w:br/>
+              <w:t>3.00am</w:t>
+            </w:r>
+          </w:p>
+        </w:tc>
+        <w:tc>
+          <w:tcPr>
+            <w:tcW w:type="dxa" w:w="2880"/>
+          </w:tcPr>
+          <w:p>
+            <w:r>
+              <w:t>Email of aaaa - Copy - Copy</w:t>
+            </w:r>
+          </w:p>
+        </w:tc>
+      </w:tr>
+      <w:tr>
+        <w:trPr>
+          <w:trHeight w:val="624"/>
+        </w:trPr>
+        <w:tc>
+          <w:tcPr>
+            <w:tcW w:type="dxa" w:w="2880"/>
+          </w:tcPr>
+          <w:p>
+            <w:pPr>
+              <w:pStyle w:val="ListNumber"/>
+            </w:pPr>
+            <w:r/>
+          </w:p>
+        </w:tc>
+        <w:tc>
+          <w:tcPr>
+            <w:tcW w:type="dxa" w:w="2880"/>
+          </w:tcPr>
+          <w:p>
+            <w:r>
+              <w:t>18 April 2018</w:t>
+              <w:br/>
+              <w:t>3.00am</w:t>
+            </w:r>
+          </w:p>
+        </w:tc>
+        <w:tc>
+          <w:tcPr>
+            <w:tcW w:type="dxa" w:w="2880"/>
+          </w:tcPr>
+          <w:p>
+            <w:r>
+              <w:t>Email of aaaa - Copy</w:t>
+            </w:r>
+          </w:p>
+        </w:tc>
+      </w:tr>
+      <w:tr>
+        <w:trPr>
+          <w:trHeight w:val="624"/>
+        </w:trPr>
+        <w:tc>
+          <w:tcPr>
+            <w:tcW w:type="dxa" w:w="2880"/>
+          </w:tcPr>
+          <w:p>
+            <w:pPr>
+              <w:pStyle w:val="ListNumber"/>
+            </w:pPr>
+            <w:r/>
+          </w:p>
+        </w:tc>
+        <w:tc>
+          <w:tcPr>
+            <w:tcW w:type="dxa" w:w="2880"/>
+          </w:tcPr>
+          <w:p>
+            <w:r>
+              <w:t>18 April 2018</w:t>
+              <w:br/>
+              <w:t>3.00am</w:t>
+            </w:r>
+          </w:p>
+        </w:tc>
+        <w:tc>
+          <w:tcPr>
+            <w:tcW w:type="dxa" w:w="2880"/>
+          </w:tcPr>
+          <w:p>
+            <w:r>
+              <w:t>Email of aaaa</w:t>
             </w:r>
           </w:p>
         </w:tc>
@@ -728,6 +1297,10 @@
     <w:name w:val="Normal"/>
     <w:qFormat/>
     <w:rsid w:val="00FC693F"/>
+    <w:rPr>
+      <w:rFonts w:ascii="Times New Roman" w:hAnsi="Times New Roman"/>
+      <w:sz w:val="24"/>
+    </w:rPr>
   </w:style>
   <w:style w:type="paragraph" w:styleId="Header">
     <w:name w:val="header"/>

</xml_diff>